<commit_message>
Modification after first return
</commit_message>
<xml_diff>
--- a/A01-Reserva telefonica.docx
+++ b/A01-Reserva telefonica.docx
@@ -62,7 +62,13 @@
         <w:rPr>
           <w:lang w:val="es-AR"/>
         </w:rPr>
-        <w:t>, ya sea de forma presencial o por llamada telefonica</w:t>
+        <w:t xml:space="preserve">, ya sea de forma presencial o por llamada </w:t>
+      </w:r>
+      <w:r>
+        <w:rPr>
+          <w:lang w:val="es-AR"/>
+        </w:rPr>
+        <w:t>telefónica</w:t>
       </w:r>
       <w:r>
         <w:rPr>
@@ -603,7 +609,21 @@
           <w:color w:val="000000" w:themeColor="text1"/>
           <w:lang w:val="es-AR"/>
         </w:rPr>
-        <w:t>sesión se pasa de la pantalla de login a la pantalla principal, donde por defecto estaremos en el apartado de reservar</w:t>
+        <w:t>sesión se pasa de la pantalla de log</w:t>
+      </w:r>
+      <w:r>
+        <w:rPr>
+          <w:color w:val="000000" w:themeColor="text1"/>
+          <w:lang w:val="es-AR"/>
+        </w:rPr>
+        <w:t xml:space="preserve"> </w:t>
+      </w:r>
+      <w:r>
+        <w:rPr>
+          <w:color w:val="000000" w:themeColor="text1"/>
+          <w:lang w:val="es-AR"/>
+        </w:rPr>
+        <w:t>in a la pantalla principal, donde por defecto estaremos en el apartado de reservar</w:t>
       </w:r>
       <w:r>
         <w:rPr>
@@ -779,7 +799,23 @@
           <w:lang w:val="es-AR"/>
         </w:rPr>
         <w:lastRenderedPageBreak/>
-        <w:t xml:space="preserve">Cuando el usuario esta dentro de la pantalla de reservar tiene que empezar a completar los campos. El orden de los siguientes pasos puede seguirse en cualquier </w:t>
+        <w:t xml:space="preserve">Cuando el usuario </w:t>
+      </w:r>
+      <w:proofErr w:type="spellStart"/>
+      <w:r>
+        <w:rPr>
+          <w:color w:val="000000" w:themeColor="text1"/>
+          <w:lang w:val="es-AR"/>
+        </w:rPr>
+        <w:t>esta</w:t>
+      </w:r>
+      <w:proofErr w:type="spellEnd"/>
+      <w:r>
+        <w:rPr>
+          <w:color w:val="000000" w:themeColor="text1"/>
+          <w:lang w:val="es-AR"/>
+        </w:rPr>
+        <w:t xml:space="preserve"> dentro de la pantalla de reservar tiene que empezar a completar los campos. El orden de los siguientes pasos puede seguirse en cualquier </w:t>
       </w:r>
       <w:r>
         <w:rPr>
@@ -1741,15 +1777,15 @@
               <w:jc w:val="both"/>
               <w:rPr>
                 <w:sz w:val="20"/>
-                <w:highlight w:val="yellow"/>
-              </w:rPr>
-            </w:pPr>
-            <w:r>
-              <w:rPr>
-                <w:sz w:val="20"/>
-                <w:highlight w:val="yellow"/>
-              </w:rPr>
-              <w:t>Nacionalidad</w:t>
+                <w:lang w:val="es-AR"/>
+              </w:rPr>
+            </w:pPr>
+            <w:r>
+              <w:rPr>
+                <w:sz w:val="20"/>
+                <w:lang w:val="es-AR"/>
+              </w:rPr>
+              <w:t>Fecha de registro de la reserva</w:t>
             </w:r>
           </w:p>
         </w:tc>
@@ -1762,17 +1798,15 @@
               <w:jc w:val="both"/>
               <w:rPr>
                 <w:sz w:val="20"/>
-                <w:highlight w:val="yellow"/>
-                <w:lang w:val="es-AR"/>
-              </w:rPr>
-            </w:pPr>
-            <w:r>
-              <w:rPr>
-                <w:sz w:val="20"/>
-                <w:highlight w:val="yellow"/>
-                <w:lang w:val="es-AR"/>
-              </w:rPr>
-              <w:t>Nacionalidad del cliente que realiza la reserva</w:t>
+                <w:lang w:val="es-AR"/>
+              </w:rPr>
+            </w:pPr>
+            <w:r>
+              <w:rPr>
+                <w:sz w:val="20"/>
+                <w:lang w:val="es-AR"/>
+              </w:rPr>
+              <w:t>Dia en que se realiza el registro en el sistema de las reservas</w:t>
             </w:r>
           </w:p>
         </w:tc>
@@ -1785,15 +1819,13 @@
               <w:jc w:val="both"/>
               <w:rPr>
                 <w:sz w:val="20"/>
-                <w:highlight w:val="yellow"/>
-              </w:rPr>
-            </w:pPr>
-            <w:r>
-              <w:rPr>
-                <w:sz w:val="20"/>
-                <w:highlight w:val="yellow"/>
-              </w:rPr>
-              <w:t>No</w:t>
+              </w:rPr>
+            </w:pPr>
+            <w:r>
+              <w:rPr>
+                <w:sz w:val="20"/>
+              </w:rPr>
+              <w:t>Si</w:t>
             </w:r>
           </w:p>
         </w:tc>
@@ -1806,9 +1838,16 @@
               <w:jc w:val="both"/>
               <w:rPr>
                 <w:sz w:val="20"/>
-                <w:highlight w:val="yellow"/>
-              </w:rPr>
-            </w:pPr>
+                <w:lang w:val="es-AR"/>
+              </w:rPr>
+            </w:pPr>
+            <w:r>
+              <w:rPr>
+                <w:sz w:val="20"/>
+                <w:lang w:val="es-AR"/>
+              </w:rPr>
+              <w:t xml:space="preserve">Fecha y hora del equipo </w:t>
+            </w:r>
           </w:p>
         </w:tc>
         <w:tc>
@@ -1820,18 +1859,9 @@
               <w:jc w:val="both"/>
               <w:rPr>
                 <w:sz w:val="20"/>
-                <w:highlight w:val="yellow"/>
-                <w:lang w:val="es-AR"/>
-              </w:rPr>
-            </w:pPr>
-            <w:r>
-              <w:rPr>
-                <w:sz w:val="20"/>
-                <w:highlight w:val="yellow"/>
-                <w:lang w:val="es-AR"/>
-              </w:rPr>
-              <w:t xml:space="preserve">Introducir solamente letras, cantidad de 20 caracteres máximos  </w:t>
-            </w:r>
+                <w:lang w:val="es-AR"/>
+              </w:rPr>
+            </w:pPr>
           </w:p>
         </w:tc>
       </w:tr>
@@ -1845,15 +1875,15 @@
               <w:jc w:val="both"/>
               <w:rPr>
                 <w:sz w:val="20"/>
-                <w:highlight w:val="yellow"/>
-              </w:rPr>
-            </w:pPr>
-            <w:r>
-              <w:rPr>
-                <w:sz w:val="20"/>
-                <w:highlight w:val="yellow"/>
-              </w:rPr>
-              <w:t>Número de DNI</w:t>
+                <w:lang w:val="es-AR"/>
+              </w:rPr>
+            </w:pPr>
+            <w:r>
+              <w:rPr>
+                <w:sz w:val="20"/>
+                <w:lang w:val="es-AR"/>
+              </w:rPr>
+              <w:t>Fecha inicio y finalización de la reserva</w:t>
             </w:r>
           </w:p>
         </w:tc>
@@ -1866,22 +1896,15 @@
               <w:jc w:val="both"/>
               <w:rPr>
                 <w:sz w:val="20"/>
-                <w:highlight w:val="yellow"/>
-              </w:rPr>
-            </w:pPr>
-            <w:r>
-              <w:rPr>
-                <w:sz w:val="20"/>
-                <w:highlight w:val="yellow"/>
-              </w:rPr>
-              <w:t>Número</w:t>
-            </w:r>
-            <w:r>
-              <w:rPr>
-                <w:sz w:val="20"/>
-                <w:highlight w:val="yellow"/>
-              </w:rPr>
-              <w:t xml:space="preserve"> del documento </w:t>
+                <w:lang w:val="es-AR"/>
+              </w:rPr>
+            </w:pPr>
+            <w:r>
+              <w:rPr>
+                <w:sz w:val="20"/>
+                <w:lang w:val="es-AR"/>
+              </w:rPr>
+              <w:t>Se establecen las fechas de entrada y salida para la reserva y cuantos días hábiles son</w:t>
             </w:r>
           </w:p>
         </w:tc>
@@ -1894,13 +1917,11 @@
               <w:jc w:val="both"/>
               <w:rPr>
                 <w:sz w:val="20"/>
-                <w:highlight w:val="yellow"/>
-              </w:rPr>
-            </w:pPr>
-            <w:r>
-              <w:rPr>
-                <w:sz w:val="20"/>
-                <w:highlight w:val="yellow"/>
+              </w:rPr>
+            </w:pPr>
+            <w:r>
+              <w:rPr>
+                <w:sz w:val="20"/>
               </w:rPr>
               <w:t>No</w:t>
             </w:r>
@@ -1915,9 +1936,16 @@
               <w:jc w:val="both"/>
               <w:rPr>
                 <w:sz w:val="20"/>
-                <w:highlight w:val="yellow"/>
-              </w:rPr>
-            </w:pPr>
+                <w:lang w:val="es-AR"/>
+              </w:rPr>
+            </w:pPr>
+            <w:r>
+              <w:rPr>
+                <w:sz w:val="20"/>
+                <w:lang w:val="es-AR"/>
+              </w:rPr>
+              <w:t>Fecha del día de la llamada, cambia si se dese otras fechas</w:t>
+            </w:r>
           </w:p>
         </w:tc>
         <w:tc>
@@ -1929,17 +1957,15 @@
               <w:jc w:val="both"/>
               <w:rPr>
                 <w:sz w:val="20"/>
-                <w:highlight w:val="yellow"/>
-                <w:lang w:val="es-AR"/>
-              </w:rPr>
-            </w:pPr>
-            <w:r>
-              <w:rPr>
-                <w:sz w:val="20"/>
-                <w:highlight w:val="yellow"/>
-                <w:lang w:val="es-AR"/>
-              </w:rPr>
-              <w:t xml:space="preserve">Introducir solamente números, cantidad de 20 caracteres máximos  </w:t>
+                <w:lang w:val="es-AR"/>
+              </w:rPr>
+            </w:pPr>
+            <w:r>
+              <w:rPr>
+                <w:sz w:val="20"/>
+                <w:lang w:val="es-AR"/>
+              </w:rPr>
+              <w:t>Elección entre las fechas disponible consultadas en un calendario</w:t>
             </w:r>
           </w:p>
         </w:tc>
@@ -1954,15 +1980,13 @@
               <w:jc w:val="both"/>
               <w:rPr>
                 <w:sz w:val="20"/>
-                <w:lang w:val="es-AR"/>
-              </w:rPr>
-            </w:pPr>
-            <w:r>
-              <w:rPr>
-                <w:sz w:val="20"/>
-                <w:lang w:val="es-AR"/>
-              </w:rPr>
-              <w:t>Fecha de registro de la reserva</w:t>
+              </w:rPr>
+            </w:pPr>
+            <w:r>
+              <w:rPr>
+                <w:sz w:val="20"/>
+              </w:rPr>
+              <w:t>Habitación asignada</w:t>
             </w:r>
           </w:p>
         </w:tc>
@@ -1983,7 +2007,7 @@
                 <w:sz w:val="20"/>
                 <w:lang w:val="es-AR"/>
               </w:rPr>
-              <w:t>Dia en que se realiza el registro en el sistema de las reservas</w:t>
+              <w:t xml:space="preserve">Habitación vinculada a la reserva </w:t>
             </w:r>
           </w:p>
         </w:tc>
@@ -2002,7 +2026,7 @@
               <w:rPr>
                 <w:sz w:val="20"/>
               </w:rPr>
-              <w:t>Si</w:t>
+              <w:t>No</w:t>
             </w:r>
           </w:p>
         </w:tc>
@@ -2015,16 +2039,8 @@
               <w:jc w:val="both"/>
               <w:rPr>
                 <w:sz w:val="20"/>
-                <w:lang w:val="es-AR"/>
-              </w:rPr>
-            </w:pPr>
-            <w:r>
-              <w:rPr>
-                <w:sz w:val="20"/>
-                <w:lang w:val="es-AR"/>
-              </w:rPr>
-              <w:t xml:space="preserve">Fecha y hora del equipo </w:t>
-            </w:r>
+              </w:rPr>
+            </w:pPr>
           </w:p>
         </w:tc>
         <w:tc>
@@ -2036,7 +2052,6 @@
               <w:jc w:val="both"/>
               <w:rPr>
                 <w:sz w:val="20"/>
-                <w:lang w:val="es-AR"/>
               </w:rPr>
             </w:pPr>
           </w:p>
@@ -2052,15 +2067,13 @@
               <w:jc w:val="both"/>
               <w:rPr>
                 <w:sz w:val="20"/>
-                <w:lang w:val="es-AR"/>
-              </w:rPr>
-            </w:pPr>
-            <w:r>
-              <w:rPr>
-                <w:sz w:val="20"/>
-                <w:lang w:val="es-AR"/>
-              </w:rPr>
-              <w:t>Fecha inicio y finalización de la reserva</w:t>
+              </w:rPr>
+            </w:pPr>
+            <w:r>
+              <w:rPr>
+                <w:sz w:val="20"/>
+              </w:rPr>
+              <w:t>Tipo de habitación</w:t>
             </w:r>
           </w:p>
         </w:tc>
@@ -2081,7 +2094,39 @@
                 <w:sz w:val="20"/>
                 <w:lang w:val="es-AR"/>
               </w:rPr>
-              <w:t>Se establecen las fechas de entrada y salida para la reserva y cuantos días hábiles son</w:t>
+              <w:t xml:space="preserve">Nombre que brinda información sobre capacidad. </w:t>
+            </w:r>
+            <w:proofErr w:type="spellStart"/>
+            <w:r>
+              <w:rPr>
+                <w:sz w:val="20"/>
+                <w:lang w:val="es-AR"/>
+              </w:rPr>
+              <w:t>Ej</w:t>
+            </w:r>
+            <w:proofErr w:type="spellEnd"/>
+            <w:r>
+              <w:rPr>
+                <w:sz w:val="20"/>
+                <w:lang w:val="es-AR"/>
+              </w:rPr>
+              <w:t xml:space="preserve">: doble (dos personas), simple, cuádruple o suite (más grande y espaciosa que las demás, </w:t>
+            </w:r>
+            <w:proofErr w:type="spellStart"/>
+            <w:r>
+              <w:rPr>
+                <w:sz w:val="20"/>
+                <w:lang w:val="es-AR"/>
+              </w:rPr>
+              <w:t>mas</w:t>
+            </w:r>
+            <w:proofErr w:type="spellEnd"/>
+            <w:r>
+              <w:rPr>
+                <w:sz w:val="20"/>
+                <w:lang w:val="es-AR"/>
+              </w:rPr>
+              <w:t xml:space="preserve"> lujosa)</w:t>
             </w:r>
           </w:p>
         </w:tc>
@@ -2100,7 +2145,7 @@
               <w:rPr>
                 <w:sz w:val="20"/>
               </w:rPr>
-              <w:t>No</w:t>
+              <w:t>Si</w:t>
             </w:r>
           </w:p>
         </w:tc>
@@ -2121,7 +2166,7 @@
                 <w:sz w:val="20"/>
                 <w:lang w:val="es-AR"/>
               </w:rPr>
-              <w:t>Fecha del día de la llamada, cambia si se dese otras fechas</w:t>
+              <w:t>Este asociado a cada habitación ya que cada una tendrá un solo tipo asociado</w:t>
             </w:r>
           </w:p>
         </w:tc>
@@ -2137,13 +2182,6 @@
                 <w:lang w:val="es-AR"/>
               </w:rPr>
             </w:pPr>
-            <w:r>
-              <w:rPr>
-                <w:sz w:val="20"/>
-                <w:lang w:val="es-AR"/>
-              </w:rPr>
-              <w:t>Elección entre las fechas disponible consultadas en un calendario</w:t>
-            </w:r>
           </w:p>
         </w:tc>
       </w:tr>
@@ -2163,7 +2201,7 @@
               <w:rPr>
                 <w:sz w:val="20"/>
               </w:rPr>
-              <w:t>Habitación asignada</w:t>
+              <w:t xml:space="preserve">A quien facturar </w:t>
             </w:r>
           </w:p>
         </w:tc>
@@ -2184,7 +2222,7 @@
                 <w:sz w:val="20"/>
                 <w:lang w:val="es-AR"/>
               </w:rPr>
-              <w:t xml:space="preserve">Habitación vinculada a la reserva </w:t>
+              <w:t>Dice a quien se enviara la factura de la reserva pertinente</w:t>
             </w:r>
           </w:p>
         </w:tc>
@@ -2203,7 +2241,7 @@
               <w:rPr>
                 <w:sz w:val="20"/>
               </w:rPr>
-              <w:t>No</w:t>
+              <w:t>Si</w:t>
             </w:r>
           </w:p>
         </w:tc>
@@ -2216,8 +2254,16 @@
               <w:jc w:val="both"/>
               <w:rPr>
                 <w:sz w:val="20"/>
-              </w:rPr>
-            </w:pPr>
+                <w:lang w:val="es-AR"/>
+              </w:rPr>
+            </w:pPr>
+            <w:r>
+              <w:rPr>
+                <w:sz w:val="20"/>
+                <w:lang w:val="es-AR"/>
+              </w:rPr>
+              <w:t>Por prioridad, si existe una empresa o agencia se les factura a estas, si no se le factura al cliente</w:t>
+            </w:r>
           </w:p>
         </w:tc>
         <w:tc>
@@ -2229,6 +2275,7 @@
               <w:jc w:val="both"/>
               <w:rPr>
                 <w:sz w:val="20"/>
+                <w:lang w:val="es-AR"/>
               </w:rPr>
             </w:pPr>
           </w:p>
@@ -2244,16 +2291,16 @@
               <w:jc w:val="both"/>
               <w:rPr>
                 <w:sz w:val="20"/>
-                <w:highlight w:val="yellow"/>
-              </w:rPr>
-            </w:pPr>
-            <w:r>
-              <w:rPr>
-                <w:sz w:val="20"/>
-                <w:highlight w:val="yellow"/>
-              </w:rPr>
-              <w:t>Tarjeta de crédito</w:t>
-            </w:r>
+              </w:rPr>
+            </w:pPr>
+            <w:proofErr w:type="spellStart"/>
+            <w:r>
+              <w:rPr>
+                <w:sz w:val="20"/>
+              </w:rPr>
+              <w:t>Reservador</w:t>
+            </w:r>
+            <w:proofErr w:type="spellEnd"/>
           </w:p>
         </w:tc>
         <w:tc>
@@ -2265,15 +2312,15 @@
               <w:jc w:val="both"/>
               <w:rPr>
                 <w:sz w:val="20"/>
-                <w:highlight w:val="yellow"/>
-              </w:rPr>
-            </w:pPr>
-            <w:r>
-              <w:rPr>
-                <w:sz w:val="20"/>
-                <w:highlight w:val="yellow"/>
-              </w:rPr>
-              <w:t>dddd</w:t>
+                <w:lang w:val="es-AR"/>
+              </w:rPr>
+            </w:pPr>
+            <w:r>
+              <w:rPr>
+                <w:sz w:val="20"/>
+                <w:lang w:val="es-AR"/>
+              </w:rPr>
+              <w:t xml:space="preserve">Quien/que perfil registro la reserva. </w:t>
             </w:r>
           </w:p>
         </w:tc>
@@ -2286,15 +2333,13 @@
               <w:jc w:val="both"/>
               <w:rPr>
                 <w:sz w:val="20"/>
-                <w:highlight w:val="yellow"/>
-              </w:rPr>
-            </w:pPr>
-            <w:r>
-              <w:rPr>
-                <w:sz w:val="20"/>
-                <w:highlight w:val="yellow"/>
-              </w:rPr>
-              <w:t>No</w:t>
+              </w:rPr>
+            </w:pPr>
+            <w:r>
+              <w:rPr>
+                <w:sz w:val="20"/>
+              </w:rPr>
+              <w:t>Si</w:t>
             </w:r>
           </w:p>
         </w:tc>
@@ -2307,17 +2352,23 @@
               <w:jc w:val="both"/>
               <w:rPr>
                 <w:sz w:val="20"/>
-                <w:highlight w:val="yellow"/>
-                <w:lang w:val="es-AR"/>
-              </w:rPr>
-            </w:pPr>
-            <w:r>
-              <w:rPr>
-                <w:sz w:val="20"/>
-                <w:highlight w:val="yellow"/>
-                <w:lang w:val="es-AR"/>
-              </w:rPr>
-              <w:t>Si el cliente este asociado a una empresa o esta de arte de una el valor de la tarjeta de crédito es el que brinda la empresa</w:t>
+                <w:lang w:val="es-AR"/>
+              </w:rPr>
+            </w:pPr>
+            <w:r>
+              <w:rPr>
+                <w:sz w:val="20"/>
+                <w:lang w:val="es-AR"/>
+              </w:rPr>
+              <w:t xml:space="preserve">Anteriormente para ingresar al sistema, el usuario (empleado del hotel) debió de iniciar sesión con una cuenta creada por el administrador, esta es la que figurara en este apartado para llevar un </w:t>
+            </w:r>
+            <w:r>
+              <w:rPr>
+                <w:sz w:val="20"/>
+                <w:lang w:val="es-AR"/>
+              </w:rPr>
+              <w:lastRenderedPageBreak/>
+              <w:t>control de quien estuvo dando de alta cada reserva</w:t>
             </w:r>
           </w:p>
         </w:tc>
@@ -2330,16 +2381,9 @@
               <w:jc w:val="both"/>
               <w:rPr>
                 <w:sz w:val="20"/>
-                <w:highlight w:val="yellow"/>
-              </w:rPr>
-            </w:pPr>
-            <w:r>
-              <w:rPr>
-                <w:sz w:val="20"/>
-                <w:highlight w:val="yellow"/>
-              </w:rPr>
-              <w:t>dddd</w:t>
-            </w:r>
+                <w:lang w:val="es-AR"/>
+              </w:rPr>
+            </w:pPr>
           </w:p>
         </w:tc>
       </w:tr>
@@ -2359,7 +2403,7 @@
               <w:rPr>
                 <w:sz w:val="20"/>
               </w:rPr>
-              <w:t>Tipo de habitación</w:t>
+              <w:t>Procedencia de la reserva</w:t>
             </w:r>
           </w:p>
         </w:tc>
@@ -2380,7 +2424,21 @@
                 <w:sz w:val="20"/>
                 <w:lang w:val="es-AR"/>
               </w:rPr>
-              <w:t>Nombre que brinda información sobre capacidad. Ej: doble (dos personas), simple, cuádruple o suite (más grande y espaciosa que las demás, mas lujosa)</w:t>
+              <w:t xml:space="preserve">Desde donde el cliente se </w:t>
+            </w:r>
+            <w:r>
+              <w:rPr>
+                <w:sz w:val="20"/>
+                <w:lang w:val="es-AR"/>
+              </w:rPr>
+              <w:t>contactó</w:t>
+            </w:r>
+            <w:r>
+              <w:rPr>
+                <w:sz w:val="20"/>
+                <w:lang w:val="es-AR"/>
+              </w:rPr>
+              <w:t xml:space="preserve"> con el usuario (empleado del hotel) para realizar la reserva</w:t>
             </w:r>
           </w:p>
         </w:tc>
@@ -2399,7 +2457,7 @@
               <w:rPr>
                 <w:sz w:val="20"/>
               </w:rPr>
-              <w:t>Si</w:t>
+              <w:t>No</w:t>
             </w:r>
           </w:p>
         </w:tc>
@@ -2412,15 +2470,13 @@
               <w:jc w:val="both"/>
               <w:rPr>
                 <w:sz w:val="20"/>
-                <w:lang w:val="es-AR"/>
-              </w:rPr>
-            </w:pPr>
-            <w:r>
-              <w:rPr>
-                <w:sz w:val="20"/>
-                <w:lang w:val="es-AR"/>
-              </w:rPr>
-              <w:t>Este asociado a cada habitación ya que cada una tendrá un solo tipo asociado</w:t>
+              </w:rPr>
+            </w:pPr>
+            <w:r>
+              <w:rPr>
+                <w:sz w:val="20"/>
+              </w:rPr>
+              <w:t xml:space="preserve">Recepción </w:t>
             </w:r>
           </w:p>
         </w:tc>
@@ -2433,9 +2489,21 @@
               <w:jc w:val="both"/>
               <w:rPr>
                 <w:sz w:val="20"/>
-                <w:lang w:val="es-AR"/>
-              </w:rPr>
-            </w:pPr>
+              </w:rPr>
+            </w:pPr>
+            <w:r>
+              <w:rPr>
+                <w:sz w:val="20"/>
+                <w:lang w:val="es-AR"/>
+              </w:rPr>
+              <w:t xml:space="preserve">Puede variar entre dos opciones, Recepción y Llamada telefónica. </w:t>
+            </w:r>
+            <w:r>
+              <w:rPr>
+                <w:sz w:val="20"/>
+              </w:rPr>
+              <w:t>No puede haber más opciones a elegir</w:t>
+            </w:r>
           </w:p>
         </w:tc>
       </w:tr>
@@ -2455,7 +2523,7 @@
               <w:rPr>
                 <w:sz w:val="20"/>
               </w:rPr>
-              <w:t xml:space="preserve">A quien facturar </w:t>
+              <w:t>Localizador</w:t>
             </w:r>
           </w:p>
         </w:tc>
@@ -2476,15 +2544,7 @@
                 <w:sz w:val="20"/>
                 <w:lang w:val="es-AR"/>
               </w:rPr>
-              <w:t xml:space="preserve">Dice a quien se enviara la factura </w:t>
-            </w:r>
-            <w:r>
-              <w:rPr>
-                <w:sz w:val="20"/>
-                <w:lang w:val="es-AR"/>
-              </w:rPr>
-              <w:lastRenderedPageBreak/>
-              <w:t>de la reserva pertinente</w:t>
+              <w:t>Modo de contacto con el cliente, número de teléfono, correo electrónico, etc.</w:t>
             </w:r>
           </w:p>
         </w:tc>
@@ -2503,8 +2563,7 @@
               <w:rPr>
                 <w:sz w:val="20"/>
               </w:rPr>
-              <w:lastRenderedPageBreak/>
-              <w:t>Si</w:t>
+              <w:t>No</w:t>
             </w:r>
           </w:p>
         </w:tc>
@@ -2517,24 +2576,8 @@
               <w:jc w:val="both"/>
               <w:rPr>
                 <w:sz w:val="20"/>
-                <w:lang w:val="es-AR"/>
-              </w:rPr>
-            </w:pPr>
-            <w:r>
-              <w:rPr>
-                <w:sz w:val="20"/>
-                <w:lang w:val="es-AR"/>
-              </w:rPr>
-              <w:t xml:space="preserve">Por prioridad, si existe una empresa o agencia </w:t>
-            </w:r>
-            <w:r>
-              <w:rPr>
-                <w:sz w:val="20"/>
-                <w:lang w:val="es-AR"/>
-              </w:rPr>
-              <w:lastRenderedPageBreak/>
-              <w:t>se les factura a estas, si no se le factura al cliente</w:t>
-            </w:r>
+              </w:rPr>
+            </w:pPr>
           </w:p>
         </w:tc>
         <w:tc>
@@ -2549,6 +2592,13 @@
                 <w:lang w:val="es-AR"/>
               </w:rPr>
             </w:pPr>
+            <w:r>
+              <w:rPr>
+                <w:sz w:val="20"/>
+                <w:lang w:val="es-AR"/>
+              </w:rPr>
+              <w:t>Un máximo de 250 caracteres sin restricción de tipo.</w:t>
+            </w:r>
           </w:p>
         </w:tc>
       </w:tr>
@@ -2568,434 +2618,6 @@
               <w:rPr>
                 <w:sz w:val="20"/>
               </w:rPr>
-              <w:t>Reservador</w:t>
-            </w:r>
-          </w:p>
-        </w:tc>
-        <w:tc>
-          <w:tcPr>
-            <w:tcW w:w="1791" w:type="dxa"/>
-          </w:tcPr>
-          <w:p>
-            <w:pPr>
-              <w:jc w:val="both"/>
-              <w:rPr>
-                <w:sz w:val="20"/>
-                <w:lang w:val="es-AR"/>
-              </w:rPr>
-            </w:pPr>
-            <w:r>
-              <w:rPr>
-                <w:sz w:val="20"/>
-                <w:lang w:val="es-AR"/>
-              </w:rPr>
-              <w:t xml:space="preserve">Quien/que perfil registro la reserva. </w:t>
-            </w:r>
-          </w:p>
-        </w:tc>
-        <w:tc>
-          <w:tcPr>
-            <w:tcW w:w="945" w:type="dxa"/>
-          </w:tcPr>
-          <w:p>
-            <w:pPr>
-              <w:jc w:val="both"/>
-              <w:rPr>
-                <w:sz w:val="20"/>
-              </w:rPr>
-            </w:pPr>
-            <w:r>
-              <w:rPr>
-                <w:sz w:val="20"/>
-              </w:rPr>
-              <w:t>Si</w:t>
-            </w:r>
-          </w:p>
-        </w:tc>
-        <w:tc>
-          <w:tcPr>
-            <w:tcW w:w="2117" w:type="dxa"/>
-          </w:tcPr>
-          <w:p>
-            <w:pPr>
-              <w:jc w:val="both"/>
-              <w:rPr>
-                <w:sz w:val="20"/>
-                <w:lang w:val="es-AR"/>
-              </w:rPr>
-            </w:pPr>
-            <w:r>
-              <w:rPr>
-                <w:sz w:val="20"/>
-                <w:lang w:val="es-AR"/>
-              </w:rPr>
-              <w:t>Anteriormente para ingresar al sistema, el usuario (empleado del hotel) debió de iniciar sesión con una cuenta creada por el administrador, esta es la que figurara en este apartado para llevar un control de quien estuvo dando de alta cada reserva</w:t>
-            </w:r>
-          </w:p>
-        </w:tc>
-        <w:tc>
-          <w:tcPr>
-            <w:tcW w:w="2268" w:type="dxa"/>
-          </w:tcPr>
-          <w:p>
-            <w:pPr>
-              <w:jc w:val="both"/>
-              <w:rPr>
-                <w:sz w:val="20"/>
-                <w:lang w:val="es-AR"/>
-              </w:rPr>
-            </w:pPr>
-          </w:p>
-        </w:tc>
-      </w:tr>
-      <w:tr>
-        <w:tc>
-          <w:tcPr>
-            <w:tcW w:w="1379" w:type="dxa"/>
-          </w:tcPr>
-          <w:p>
-            <w:pPr>
-              <w:jc w:val="both"/>
-              <w:rPr>
-                <w:sz w:val="20"/>
-              </w:rPr>
-            </w:pPr>
-            <w:r>
-              <w:rPr>
-                <w:sz w:val="20"/>
-              </w:rPr>
-              <w:t>Procedencia de la reserva</w:t>
-            </w:r>
-          </w:p>
-        </w:tc>
-        <w:tc>
-          <w:tcPr>
-            <w:tcW w:w="1791" w:type="dxa"/>
-          </w:tcPr>
-          <w:p>
-            <w:pPr>
-              <w:jc w:val="both"/>
-              <w:rPr>
-                <w:sz w:val="20"/>
-                <w:lang w:val="es-AR"/>
-              </w:rPr>
-            </w:pPr>
-            <w:r>
-              <w:rPr>
-                <w:sz w:val="20"/>
-                <w:lang w:val="es-AR"/>
-              </w:rPr>
-              <w:t>Desde donde el cliente se contacto con el usuario (empleado del hotel) para realizar la reserva</w:t>
-            </w:r>
-          </w:p>
-        </w:tc>
-        <w:tc>
-          <w:tcPr>
-            <w:tcW w:w="945" w:type="dxa"/>
-          </w:tcPr>
-          <w:p>
-            <w:pPr>
-              <w:jc w:val="both"/>
-              <w:rPr>
-                <w:sz w:val="20"/>
-              </w:rPr>
-            </w:pPr>
-            <w:r>
-              <w:rPr>
-                <w:sz w:val="20"/>
-              </w:rPr>
-              <w:t>No</w:t>
-            </w:r>
-          </w:p>
-        </w:tc>
-        <w:tc>
-          <w:tcPr>
-            <w:tcW w:w="2117" w:type="dxa"/>
-          </w:tcPr>
-          <w:p>
-            <w:pPr>
-              <w:jc w:val="both"/>
-              <w:rPr>
-                <w:sz w:val="20"/>
-              </w:rPr>
-            </w:pPr>
-            <w:r>
-              <w:rPr>
-                <w:sz w:val="20"/>
-              </w:rPr>
-              <w:t xml:space="preserve">Recepción </w:t>
-            </w:r>
-          </w:p>
-        </w:tc>
-        <w:tc>
-          <w:tcPr>
-            <w:tcW w:w="2268" w:type="dxa"/>
-          </w:tcPr>
-          <w:p>
-            <w:pPr>
-              <w:jc w:val="both"/>
-              <w:rPr>
-                <w:sz w:val="20"/>
-              </w:rPr>
-            </w:pPr>
-            <w:r>
-              <w:rPr>
-                <w:sz w:val="20"/>
-                <w:lang w:val="es-AR"/>
-              </w:rPr>
-              <w:t xml:space="preserve">Puede variar entre dos opciones, Recepción y Llamada telefónica. </w:t>
-            </w:r>
-            <w:r>
-              <w:rPr>
-                <w:sz w:val="20"/>
-              </w:rPr>
-              <w:t>No puede haber más opciones a elegir</w:t>
-            </w:r>
-          </w:p>
-        </w:tc>
-      </w:tr>
-      <w:tr>
-        <w:tc>
-          <w:tcPr>
-            <w:tcW w:w="1379" w:type="dxa"/>
-          </w:tcPr>
-          <w:p>
-            <w:pPr>
-              <w:jc w:val="both"/>
-              <w:rPr>
-                <w:sz w:val="20"/>
-                <w:highlight w:val="yellow"/>
-              </w:rPr>
-            </w:pPr>
-            <w:r>
-              <w:rPr>
-                <w:sz w:val="20"/>
-                <w:highlight w:val="yellow"/>
-              </w:rPr>
-              <w:t>Estado de reserva</w:t>
-            </w:r>
-          </w:p>
-        </w:tc>
-        <w:tc>
-          <w:tcPr>
-            <w:tcW w:w="1791" w:type="dxa"/>
-          </w:tcPr>
-          <w:p>
-            <w:pPr>
-              <w:jc w:val="both"/>
-              <w:rPr>
-                <w:sz w:val="20"/>
-                <w:highlight w:val="yellow"/>
-                <w:lang w:val="es-AR"/>
-              </w:rPr>
-            </w:pPr>
-            <w:r>
-              <w:rPr>
-                <w:sz w:val="20"/>
-                <w:highlight w:val="yellow"/>
-                <w:lang w:val="es-AR"/>
-              </w:rPr>
-              <w:t>Muestra el estado de esta reserva</w:t>
-            </w:r>
-          </w:p>
-        </w:tc>
-        <w:tc>
-          <w:tcPr>
-            <w:tcW w:w="945" w:type="dxa"/>
-          </w:tcPr>
-          <w:p>
-            <w:pPr>
-              <w:jc w:val="both"/>
-              <w:rPr>
-                <w:sz w:val="20"/>
-                <w:highlight w:val="yellow"/>
-              </w:rPr>
-            </w:pPr>
-            <w:r>
-              <w:rPr>
-                <w:sz w:val="20"/>
-                <w:highlight w:val="yellow"/>
-              </w:rPr>
-              <w:t>Si</w:t>
-            </w:r>
-          </w:p>
-        </w:tc>
-        <w:tc>
-          <w:tcPr>
-            <w:tcW w:w="2117" w:type="dxa"/>
-          </w:tcPr>
-          <w:p>
-            <w:pPr>
-              <w:jc w:val="both"/>
-              <w:rPr>
-                <w:sz w:val="20"/>
-                <w:highlight w:val="yellow"/>
-                <w:lang w:val="es-AR"/>
-              </w:rPr>
-            </w:pPr>
-            <w:r>
-              <w:rPr>
-                <w:sz w:val="20"/>
-                <w:highlight w:val="yellow"/>
-                <w:lang w:val="es-AR"/>
-              </w:rPr>
-              <w:t>Sera dada por el sistema</w:t>
-            </w:r>
-          </w:p>
-        </w:tc>
-        <w:tc>
-          <w:tcPr>
-            <w:tcW w:w="2268" w:type="dxa"/>
-          </w:tcPr>
-          <w:p>
-            <w:pPr>
-              <w:jc w:val="both"/>
-              <w:rPr>
-                <w:sz w:val="20"/>
-                <w:highlight w:val="yellow"/>
-                <w:lang w:val="es-AR"/>
-              </w:rPr>
-            </w:pPr>
-            <w:r>
-              <w:rPr>
-                <w:sz w:val="20"/>
-                <w:highlight w:val="yellow"/>
-                <w:lang w:val="es-AR"/>
-              </w:rPr>
-              <w:t>Va a variar entre: realizada, finalizada, anulada y pospuesta.</w:t>
-            </w:r>
-          </w:p>
-          <w:p>
-            <w:pPr>
-              <w:jc w:val="both"/>
-              <w:rPr>
-                <w:sz w:val="20"/>
-                <w:highlight w:val="yellow"/>
-                <w:lang w:val="es-AR"/>
-              </w:rPr>
-            </w:pPr>
-            <w:r>
-              <w:rPr>
-                <w:sz w:val="20"/>
-                <w:highlight w:val="yellow"/>
-                <w:lang w:val="es-AR"/>
-              </w:rPr>
-              <w:t>Cuando se están ingresando los datos no figura vacío</w:t>
-            </w:r>
-          </w:p>
-        </w:tc>
-      </w:tr>
-      <w:tr>
-        <w:tc>
-          <w:tcPr>
-            <w:tcW w:w="1379" w:type="dxa"/>
-          </w:tcPr>
-          <w:p>
-            <w:pPr>
-              <w:jc w:val="both"/>
-              <w:rPr>
-                <w:sz w:val="20"/>
-              </w:rPr>
-            </w:pPr>
-            <w:r>
-              <w:rPr>
-                <w:sz w:val="20"/>
-              </w:rPr>
-              <w:t>Localizador</w:t>
-            </w:r>
-          </w:p>
-        </w:tc>
-        <w:tc>
-          <w:tcPr>
-            <w:tcW w:w="1791" w:type="dxa"/>
-          </w:tcPr>
-          <w:p>
-            <w:pPr>
-              <w:jc w:val="both"/>
-              <w:rPr>
-                <w:sz w:val="20"/>
-                <w:lang w:val="es-AR"/>
-              </w:rPr>
-            </w:pPr>
-            <w:r>
-              <w:rPr>
-                <w:sz w:val="20"/>
-                <w:lang w:val="es-AR"/>
-              </w:rPr>
-              <w:t>Modo de contacto con el cliente, número de teléfono, correo electrónico, etc.</w:t>
-            </w:r>
-          </w:p>
-        </w:tc>
-        <w:tc>
-          <w:tcPr>
-            <w:tcW w:w="945" w:type="dxa"/>
-          </w:tcPr>
-          <w:p>
-            <w:pPr>
-              <w:jc w:val="both"/>
-              <w:rPr>
-                <w:sz w:val="20"/>
-              </w:rPr>
-            </w:pPr>
-            <w:r>
-              <w:rPr>
-                <w:sz w:val="20"/>
-              </w:rPr>
-              <w:t>No</w:t>
-            </w:r>
-          </w:p>
-        </w:tc>
-        <w:tc>
-          <w:tcPr>
-            <w:tcW w:w="2117" w:type="dxa"/>
-          </w:tcPr>
-          <w:p>
-            <w:pPr>
-              <w:jc w:val="both"/>
-              <w:rPr>
-                <w:sz w:val="20"/>
-              </w:rPr>
-            </w:pPr>
-          </w:p>
-        </w:tc>
-        <w:tc>
-          <w:tcPr>
-            <w:tcW w:w="2268" w:type="dxa"/>
-          </w:tcPr>
-          <w:p>
-            <w:pPr>
-              <w:jc w:val="both"/>
-              <w:rPr>
-                <w:sz w:val="20"/>
-                <w:lang w:val="es-AR"/>
-              </w:rPr>
-            </w:pPr>
-            <w:r>
-              <w:rPr>
-                <w:sz w:val="20"/>
-                <w:lang w:val="es-AR"/>
-              </w:rPr>
-              <w:t>Un máximo de 250 caracteres sin restricción de tipo.</w:t>
-            </w:r>
-          </w:p>
-        </w:tc>
-      </w:tr>
-      <w:tr>
-        <w:tc>
-          <w:tcPr>
-            <w:tcW w:w="1379" w:type="dxa"/>
-          </w:tcPr>
-          <w:p>
-            <w:pPr>
-              <w:jc w:val="both"/>
-              <w:rPr>
-                <w:sz w:val="20"/>
-              </w:rPr>
-            </w:pPr>
-            <w:r>
-              <w:rPr>
-                <w:sz w:val="20"/>
-              </w:rPr>
               <w:t>Casilla de observaciones</w:t>
             </w:r>
           </w:p>
@@ -3078,7 +2700,6 @@
     </w:tbl>
     <w:p>
       <w:pPr>
-        <w:ind w:left="708"/>
         <w:jc w:val="both"/>
         <w:rPr>
           <w:b/>
@@ -3097,480 +2718,563 @@
           <w:lang w:val="es-AR"/>
         </w:rPr>
       </w:pPr>
-    </w:p>
-    <w:p>
-      <w:pPr>
-        <w:ind w:left="708"/>
-        <w:jc w:val="both"/>
+      <w:r>
         <w:rPr>
           <w:b/>
           <w:bCs/>
           <w:lang w:val="es-AR"/>
         </w:rPr>
-      </w:pPr>
-      <w:r>
+        <w:t>Campos calculados:</w:t>
+      </w:r>
+    </w:p>
+    <w:p>
+      <w:pPr>
+        <w:ind w:left="708"/>
+        <w:jc w:val="both"/>
+        <w:rPr>
+          <w:lang w:val="es-AR"/>
+        </w:rPr>
+      </w:pPr>
+      <w:r>
+        <w:rPr>
+          <w:lang w:val="es-AR"/>
+        </w:rPr>
+        <w:t>Nombre apellido cliente:</w:t>
+      </w:r>
+      <w:r>
+        <w:rPr>
+          <w:lang w:val="es-AR"/>
+        </w:rPr>
+        <w:t xml:space="preserve"> verificación si </w:t>
+      </w:r>
+      <w:r>
+        <w:rPr>
+          <w:lang w:val="es-AR"/>
+        </w:rPr>
+        <w:t>está</w:t>
+      </w:r>
+      <w:r>
+        <w:rPr>
+          <w:lang w:val="es-AR"/>
+        </w:rPr>
+        <w:t xml:space="preserve"> dentro de la base de datos</w:t>
+      </w:r>
+      <w:r>
+        <w:rPr>
+          <w:lang w:val="es-AR"/>
+        </w:rPr>
+        <w:t>.</w:t>
+      </w:r>
+      <w:r>
+        <w:rPr>
+          <w:lang w:val="es-AR"/>
+        </w:rPr>
+        <w:t xml:space="preserve"> En caso de que no se encuentre al lado de la casilla se marcara en amarillo una advertencia.</w:t>
+      </w:r>
+    </w:p>
+    <w:p>
+      <w:pPr>
+        <w:ind w:left="708"/>
+        <w:jc w:val="both"/>
+        <w:rPr>
+          <w:lang w:val="es-AR"/>
+        </w:rPr>
+      </w:pPr>
+      <w:r>
+        <w:rPr>
+          <w:lang w:val="es-AR"/>
+        </w:rPr>
+        <w:t>Nombre empresa:</w:t>
+      </w:r>
+      <w:r>
+        <w:rPr>
+          <w:lang w:val="es-AR"/>
+        </w:rPr>
+        <w:t xml:space="preserve"> </w:t>
+      </w:r>
+      <w:r>
+        <w:rPr>
+          <w:lang w:val="es-AR"/>
+        </w:rPr>
+        <w:t>verificación si está dentro de la base de datos. En caso de que no se encuentre al lado de la casilla se marcara en amarillo una advertencia.</w:t>
+      </w:r>
+    </w:p>
+    <w:p>
+      <w:pPr>
+        <w:ind w:left="708"/>
+        <w:jc w:val="both"/>
+        <w:rPr>
+          <w:lang w:val="es-AR"/>
+        </w:rPr>
+      </w:pPr>
+      <w:r>
+        <w:rPr>
+          <w:lang w:val="es-AR"/>
+        </w:rPr>
+        <w:t>Nombre agencia:</w:t>
+      </w:r>
+      <w:r>
+        <w:rPr>
+          <w:lang w:val="es-AR"/>
+        </w:rPr>
+        <w:t xml:space="preserve"> </w:t>
+      </w:r>
+      <w:r>
+        <w:rPr>
+          <w:lang w:val="es-AR"/>
+        </w:rPr>
+        <w:t>verificación si está dentro de la base de datos. En caso de que no se encuentre al lado de la casilla se marcara en amarillo una advertencia.</w:t>
+      </w:r>
+    </w:p>
+    <w:p>
+      <w:pPr>
+        <w:ind w:left="708"/>
+        <w:jc w:val="both"/>
+        <w:rPr>
+          <w:lang w:val="es-AR"/>
+        </w:rPr>
+      </w:pPr>
+      <w:r>
+        <w:rPr>
+          <w:lang w:val="es-AR"/>
+        </w:rPr>
+        <w:t xml:space="preserve">Días de duración: se calcula restándole </w:t>
+      </w:r>
+      <w:r>
+        <w:rPr>
+          <w:lang w:val="es-AR"/>
+        </w:rPr>
+        <w:t>a la</w:t>
+      </w:r>
+      <w:r>
+        <w:rPr>
+          <w:lang w:val="es-AR"/>
+        </w:rPr>
+        <w:t xml:space="preserve"> fecha de salida</w:t>
+      </w:r>
+      <w:r>
+        <w:rPr>
+          <w:lang w:val="es-AR"/>
+        </w:rPr>
+        <w:t xml:space="preserve"> la fecha de entrada.</w:t>
+      </w:r>
+    </w:p>
+    <w:p>
+      <w:pPr>
+        <w:ind w:left="708"/>
+        <w:jc w:val="both"/>
         <w:rPr>
           <w:b/>
           <w:bCs/>
           <w:lang w:val="es-AR"/>
         </w:rPr>
-        <w:t>Campos calculados:</w:t>
-      </w:r>
-    </w:p>
-    <w:p>
-      <w:pPr>
-        <w:ind w:left="708"/>
-        <w:jc w:val="both"/>
-        <w:rPr>
-          <w:lang w:val="es-AR"/>
-        </w:rPr>
-      </w:pPr>
-      <w:r>
-        <w:rPr>
-          <w:lang w:val="es-AR"/>
-        </w:rPr>
-        <w:t>Nombre apellido cliente:</w:t>
-      </w:r>
-      <w:r>
-        <w:rPr>
-          <w:lang w:val="es-AR"/>
-        </w:rPr>
-        <w:t xml:space="preserve"> verificación si </w:t>
-      </w:r>
-      <w:r>
-        <w:rPr>
-          <w:lang w:val="es-AR"/>
-        </w:rPr>
-        <w:t>está</w:t>
-      </w:r>
-      <w:r>
-        <w:rPr>
-          <w:lang w:val="es-AR"/>
-        </w:rPr>
-        <w:t xml:space="preserve"> dentro de la base de datos</w:t>
-      </w:r>
-      <w:r>
-        <w:rPr>
-          <w:lang w:val="es-AR"/>
-        </w:rPr>
-        <w:t>.</w:t>
-      </w:r>
-      <w:r>
-        <w:rPr>
-          <w:lang w:val="es-AR"/>
-        </w:rPr>
-        <w:t xml:space="preserve"> En caso de que no se encuentre al lado de la casilla se marcara en amarillo una advertencia.</w:t>
-      </w:r>
-    </w:p>
-    <w:p>
-      <w:pPr>
-        <w:ind w:left="708"/>
-        <w:jc w:val="both"/>
-        <w:rPr>
-          <w:lang w:val="es-AR"/>
-        </w:rPr>
-      </w:pPr>
-      <w:r>
-        <w:rPr>
-          <w:lang w:val="es-AR"/>
-        </w:rPr>
-        <w:t>Nombre empresa:</w:t>
-      </w:r>
-      <w:r>
-        <w:rPr>
-          <w:lang w:val="es-AR"/>
-        </w:rPr>
-        <w:t xml:space="preserve"> </w:t>
-      </w:r>
-      <w:r>
-        <w:rPr>
-          <w:lang w:val="es-AR"/>
-        </w:rPr>
-        <w:t>verificación si está dentro de la base de datos. En caso de que no se encuentre al lado de la casilla se marcara en amarillo una advertencia</w:t>
-      </w:r>
-      <w:r>
-        <w:rPr>
-          <w:lang w:val="es-AR"/>
-        </w:rPr>
-        <w:t>.</w:t>
-      </w:r>
-    </w:p>
-    <w:p>
-      <w:pPr>
-        <w:ind w:left="708"/>
-        <w:jc w:val="both"/>
-        <w:rPr>
-          <w:lang w:val="es-AR"/>
-        </w:rPr>
-      </w:pPr>
-      <w:r>
-        <w:rPr>
-          <w:lang w:val="es-AR"/>
-        </w:rPr>
-        <w:t>Nombre agencia:</w:t>
-      </w:r>
-      <w:r>
-        <w:rPr>
-          <w:lang w:val="es-AR"/>
-        </w:rPr>
-        <w:t xml:space="preserve"> </w:t>
-      </w:r>
-      <w:r>
-        <w:rPr>
-          <w:lang w:val="es-AR"/>
-        </w:rPr>
-        <w:t>verificación si está dentro de la base de datos. En caso de que no se encuentre al lado de la casilla se marcara en amarillo una advertencia</w:t>
-      </w:r>
-      <w:r>
-        <w:rPr>
-          <w:lang w:val="es-AR"/>
-        </w:rPr>
-        <w:t>.</w:t>
-      </w:r>
-    </w:p>
-    <w:p>
-      <w:pPr>
-        <w:ind w:left="708"/>
-        <w:jc w:val="both"/>
+      </w:pPr>
+      <w:r>
         <w:rPr>
           <w:b/>
           <w:bCs/>
           <w:lang w:val="es-AR"/>
         </w:rPr>
+        <w:t>Funcionalidades:</w:t>
+      </w:r>
+    </w:p>
+    <w:p>
+      <w:pPr>
+        <w:ind w:left="708"/>
+        <w:jc w:val="both"/>
+        <w:rPr>
+          <w:u w:val="single"/>
+          <w:lang w:val="es-AR"/>
+        </w:rPr>
+      </w:pPr>
+      <w:r>
+        <w:rPr>
+          <w:u w:val="single"/>
+          <w:lang w:val="es-AR"/>
+        </w:rPr>
+        <w:t>Buscar</w:t>
+      </w:r>
+      <w:r>
+        <w:rPr>
+          <w:u w:val="single"/>
+          <w:lang w:val="es-AR"/>
+        </w:rPr>
+        <w:t>:</w:t>
+      </w:r>
+      <w:r>
+        <w:rPr>
+          <w:u w:val="single"/>
+          <w:lang w:val="es-AR"/>
+        </w:rPr>
+        <w:t xml:space="preserve"> </w:t>
+      </w:r>
+    </w:p>
+    <w:p>
+      <w:pPr>
+        <w:ind w:left="708"/>
+        <w:jc w:val="both"/>
+        <w:rPr>
+          <w:lang w:val="es-AR"/>
+        </w:rPr>
+      </w:pPr>
+      <w:r>
+        <w:rPr>
+          <w:lang w:val="es-AR"/>
+        </w:rPr>
+        <w:t>S</w:t>
+      </w:r>
+      <w:r>
+        <w:rPr>
+          <w:lang w:val="es-AR"/>
+        </w:rPr>
+        <w:t xml:space="preserve">irve para facilitar la búsqueda de la habitación. Se desplegará una nueva pantalla donde se seleccionan los filtros correspondientes para poder seleccionar la habitación que el cliente quiera. </w:t>
+      </w:r>
+    </w:p>
+    <w:p>
+      <w:pPr>
+        <w:ind w:left="708"/>
+        <w:jc w:val="both"/>
+        <w:rPr>
+          <w:lang w:val="es-AR"/>
+        </w:rPr>
+      </w:pPr>
+      <w:r>
+        <w:rPr>
+          <w:lang w:val="es-AR"/>
+        </w:rPr>
+        <w:t>Validación: abre cuando se presiona una pantalla donde se deben de cumplir los requisitos del requerimiento asociado “A14-Busqueda de habitaciones”.</w:t>
+      </w:r>
+    </w:p>
+    <w:p>
+      <w:pPr>
+        <w:ind w:left="708"/>
+        <w:jc w:val="both"/>
+        <w:rPr>
+          <w:u w:val="single"/>
+          <w:lang w:val="es-AR"/>
+        </w:rPr>
+      </w:pPr>
+      <w:r>
+        <w:rPr>
+          <w:u w:val="single"/>
+          <w:lang w:val="es-AR"/>
+        </w:rPr>
+        <w:t>Agendar:</w:t>
+      </w:r>
+    </w:p>
+    <w:p>
+      <w:pPr>
+        <w:ind w:left="708"/>
+        <w:jc w:val="both"/>
+        <w:rPr>
+          <w:lang w:val="es-AR"/>
+        </w:rPr>
+      </w:pPr>
+      <w:r>
+        <w:rPr>
+          <w:lang w:val="es-AR"/>
+        </w:rPr>
+        <w:t>Para poder realizar la reserva será necesario muchos datos de las empresas, cliente o agencia. Introducirlos cada vez que se quiere realizar una reserva seria tedioso por lo que se podrían guardar en la base d</w:t>
+      </w:r>
+      <w:r>
+        <w:rPr>
+          <w:lang w:val="es-AR"/>
+        </w:rPr>
+        <w:t>e</w:t>
+      </w:r>
+      <w:r>
+        <w:rPr>
+          <w:lang w:val="es-AR"/>
+        </w:rPr>
+        <w:t xml:space="preserve"> datos entonces con solo asociar el contacto a la reserva las futuras reservas serán más rápidas.</w:t>
+      </w:r>
+    </w:p>
+    <w:p>
+      <w:pPr>
+        <w:ind w:left="708"/>
+        <w:jc w:val="both"/>
+        <w:rPr>
+          <w:lang w:val="es-AR"/>
+        </w:rPr>
+      </w:pPr>
+      <w:r>
+        <w:rPr>
+          <w:lang w:val="es-AR"/>
+        </w:rPr>
+        <w:t>Validación: cuando se presiona el botón de adición que se encuentra a cada lado de cada campo de cliente, empresa o agencia se nos derivara a la pestaña de contactos donde deberemos completar los campos que se nos indiquen.</w:t>
+      </w:r>
+    </w:p>
+    <w:p>
+      <w:pPr>
+        <w:ind w:left="708"/>
+        <w:jc w:val="both"/>
+        <w:rPr>
+          <w:lang w:val="es-AR"/>
+        </w:rPr>
+      </w:pPr>
+      <w:r>
+        <w:rPr>
+          <w:lang w:val="es-AR"/>
+        </w:rPr>
+        <w:lastRenderedPageBreak/>
+        <w:t>Los filtros que se podrán seleccionar serán: Tipo de habitación, precio, fecha de entrada, fecha de salida.</w:t>
+      </w:r>
+    </w:p>
+    <w:p>
+      <w:pPr>
+        <w:ind w:left="708"/>
+        <w:jc w:val="both"/>
+        <w:rPr>
+          <w:lang w:val="es-AR"/>
+        </w:rPr>
+      </w:pPr>
+      <w:r>
+        <w:rPr>
+          <w:lang w:val="es-AR"/>
+        </w:rPr>
+        <w:t>Esto es de forma resumida, para mas detalle se deben de cumplir los requisitos que se mencionan en el requerimiento “A13-Registro de contacto”.</w:t>
+      </w:r>
+    </w:p>
+    <w:p>
+      <w:pPr>
+        <w:ind w:left="708"/>
+        <w:jc w:val="both"/>
+        <w:rPr>
+          <w:u w:val="single"/>
+          <w:lang w:val="es-AR"/>
+        </w:rPr>
+      </w:pPr>
+      <w:r>
+        <w:rPr>
+          <w:u w:val="single"/>
+          <w:lang w:val="es-AR"/>
+        </w:rPr>
+        <w:t>Cancelar:</w:t>
+      </w:r>
+      <w:r>
+        <w:rPr>
+          <w:u w:val="single"/>
+          <w:lang w:val="es-AR"/>
+        </w:rPr>
+        <w:t xml:space="preserve"> </w:t>
+      </w:r>
+    </w:p>
+    <w:p>
+      <w:pPr>
+        <w:ind w:left="708"/>
+        <w:jc w:val="both"/>
+        <w:rPr>
+          <w:lang w:val="es-AR"/>
+        </w:rPr>
+      </w:pPr>
+      <w:r>
+        <w:rPr>
+          <w:lang w:val="es-AR"/>
+        </w:rPr>
+        <w:t>Se cancela la subida de la reserva al sistema, nos redirige al apartado de listado reservas.</w:t>
+      </w:r>
+    </w:p>
+    <w:p>
+      <w:pPr>
+        <w:ind w:left="708"/>
+        <w:jc w:val="both"/>
+        <w:rPr>
+          <w:lang w:val="es-AR"/>
+        </w:rPr>
+      </w:pPr>
+      <w:r>
+        <w:rPr>
+          <w:lang w:val="es-AR"/>
+        </w:rPr>
+        <w:t>Validación: en el caso de que se presión se debe de mostrar una advertencia al usuario que indique: “Esta seguro que desea cancelar, se perderán los datos cargados”. Si el usuario presiona si se limpian los datos cargados y se deriva al usuario al apartado de “Lista de reservas” y se carga la pantalla del respectivo apartado.</w:t>
+      </w:r>
+    </w:p>
+    <w:p>
+      <w:pPr>
+        <w:ind w:left="708"/>
+        <w:jc w:val="both"/>
+        <w:rPr>
+          <w:u w:val="single"/>
+          <w:lang w:val="es-AR"/>
+        </w:rPr>
+      </w:pPr>
+      <w:r>
+        <w:rPr>
+          <w:u w:val="single"/>
+          <w:lang w:val="es-AR"/>
+        </w:rPr>
+        <w:t>Eliminar</w:t>
+      </w:r>
+      <w:r>
+        <w:rPr>
+          <w:u w:val="single"/>
+          <w:lang w:val="es-AR"/>
+        </w:rPr>
+        <w:t>/borrar:</w:t>
+      </w:r>
+    </w:p>
+    <w:p>
+      <w:pPr>
+        <w:ind w:left="708"/>
+        <w:jc w:val="both"/>
+        <w:rPr>
+          <w:lang w:val="es-AR"/>
+        </w:rPr>
+      </w:pPr>
+      <w:r>
+        <w:rPr>
+          <w:lang w:val="es-AR"/>
+        </w:rPr>
+        <w:t xml:space="preserve">Es un botón que limpia los datos cargados en caso de que se deseen borrar los datos cargados de forma </w:t>
+      </w:r>
+      <w:r>
+        <w:rPr>
+          <w:lang w:val="es-AR"/>
+        </w:rPr>
+        <w:t>más</w:t>
+      </w:r>
+      <w:r>
+        <w:rPr>
+          <w:lang w:val="es-AR"/>
+        </w:rPr>
+        <w:t xml:space="preserve"> rápida. </w:t>
+      </w:r>
+    </w:p>
+    <w:p>
+      <w:pPr>
+        <w:ind w:left="708"/>
+        <w:jc w:val="both"/>
+        <w:rPr>
+          <w:lang w:val="es-AR"/>
+        </w:rPr>
+      </w:pPr>
+      <w:r>
+        <w:rPr>
+          <w:lang w:val="es-AR"/>
+        </w:rPr>
+        <w:t>Validación: borrar debe mostrar una consulta al usuario que indique: “desea borrar los datos cargados”. Si el usuario presiona sí, todos los campos vuelven a su valor por defecto.</w:t>
+      </w:r>
+    </w:p>
+    <w:p>
+      <w:pPr>
+        <w:ind w:left="708"/>
+        <w:jc w:val="both"/>
+        <w:rPr>
+          <w:u w:val="single"/>
+          <w:lang w:val="es-AR"/>
+        </w:rPr>
+      </w:pPr>
+      <w:r>
+        <w:rPr>
+          <w:u w:val="single"/>
+          <w:lang w:val="es-AR"/>
+        </w:rPr>
+        <w:t>Aceptar:</w:t>
+      </w:r>
+      <w:r>
+        <w:rPr>
+          <w:u w:val="single"/>
+          <w:lang w:val="es-AR"/>
+        </w:rPr>
+        <w:t xml:space="preserve"> </w:t>
+      </w:r>
+    </w:p>
+    <w:p>
+      <w:pPr>
+        <w:ind w:left="708"/>
+        <w:jc w:val="both"/>
+        <w:rPr>
+          <w:lang w:val="es-AR"/>
+        </w:rPr>
+      </w:pPr>
+      <w:r>
+        <w:rPr>
+          <w:lang w:val="es-AR"/>
+        </w:rPr>
+        <w:t>Sube/da de alta la reserva dentro del sistema.</w:t>
+      </w:r>
+    </w:p>
+    <w:p>
+      <w:pPr>
+        <w:ind w:left="708"/>
+        <w:jc w:val="both"/>
+        <w:rPr>
+          <w:lang w:val="es-AR"/>
+        </w:rPr>
+      </w:pPr>
+      <w:r>
+        <w:rPr>
+          <w:lang w:val="es-AR"/>
+        </w:rPr>
+        <w:t xml:space="preserve">Validación: el aceptar permite/debe mostrar una consulta al usuario que indique: “desea </w:t>
+      </w:r>
+      <w:r>
+        <w:rPr>
+          <w:lang w:val="es-AR"/>
+        </w:rPr>
+        <w:t>dar de alta la reserva</w:t>
+      </w:r>
+      <w:r>
+        <w:rPr>
+          <w:lang w:val="es-AR"/>
+        </w:rPr>
+        <w:t>”. Si el usuario presiona s</w:t>
+      </w:r>
+      <w:r>
+        <w:rPr>
+          <w:lang w:val="es-AR"/>
+        </w:rPr>
+        <w:t>í</w:t>
+      </w:r>
+      <w:r>
+        <w:rPr>
+          <w:lang w:val="es-AR"/>
+        </w:rPr>
+        <w:t xml:space="preserve">, </w:t>
+      </w:r>
+      <w:r>
+        <w:rPr>
+          <w:lang w:val="es-AR"/>
+        </w:rPr>
+        <w:t>se carga la reserva a la lista de reservas con los datos pertinentes.</w:t>
+      </w:r>
+    </w:p>
+    <w:p>
+      <w:pPr>
+        <w:jc w:val="both"/>
+        <w:rPr>
+          <w:lang w:val="es-AR"/>
+        </w:rPr>
       </w:pPr>
       <w:r>
         <w:rPr>
           <w:b/>
-          <w:bCs/>
-          <w:lang w:val="es-AR"/>
-        </w:rPr>
-        <w:t>Funcionalidades:</w:t>
-      </w:r>
-    </w:p>
-    <w:p>
-      <w:pPr>
-        <w:ind w:left="708"/>
-        <w:jc w:val="both"/>
-        <w:rPr>
-          <w:u w:val="single"/>
-          <w:lang w:val="es-AR"/>
-        </w:rPr>
-      </w:pPr>
-      <w:r>
-        <w:rPr>
-          <w:u w:val="single"/>
-          <w:lang w:val="es-AR"/>
-        </w:rPr>
-        <w:t>Buscar</w:t>
-      </w:r>
-      <w:r>
-        <w:rPr>
-          <w:u w:val="single"/>
-          <w:lang w:val="es-AR"/>
-        </w:rPr>
-        <w:t>:</w:t>
-      </w:r>
-      <w:r>
-        <w:rPr>
-          <w:u w:val="single"/>
+          <w:lang w:val="es-AR"/>
+        </w:rPr>
+        <w:t>Validado por usuario:</w:t>
+      </w:r>
+      <w:r>
+        <w:rPr>
           <w:lang w:val="es-AR"/>
         </w:rPr>
         <w:t xml:space="preserve"> </w:t>
       </w:r>
-    </w:p>
-    <w:p>
-      <w:pPr>
-        <w:ind w:left="708"/>
-        <w:jc w:val="both"/>
-        <w:rPr>
-          <w:lang w:val="es-AR"/>
-        </w:rPr>
-      </w:pPr>
-      <w:r>
-        <w:rPr>
-          <w:lang w:val="es-AR"/>
-        </w:rPr>
-        <w:lastRenderedPageBreak/>
-        <w:t>S</w:t>
-      </w:r>
-      <w:r>
-        <w:rPr>
-          <w:lang w:val="es-AR"/>
-        </w:rPr>
-        <w:t xml:space="preserve">irve para facilitar la búsqueda de la habitación. Se desplegará una nueva pantalla donde se seleccionan los filtros correspondientes para poder seleccionar la habitación que el cliente quiera. </w:t>
-      </w:r>
-    </w:p>
-    <w:p>
-      <w:pPr>
-        <w:ind w:left="708"/>
-        <w:jc w:val="both"/>
-        <w:rPr>
-          <w:u w:val="single"/>
-          <w:lang w:val="es-AR"/>
-        </w:rPr>
-      </w:pPr>
-      <w:r>
-        <w:rPr>
-          <w:u w:val="single"/>
-          <w:lang w:val="es-AR"/>
-        </w:rPr>
-        <w:t>Agendar:</w:t>
-      </w:r>
-    </w:p>
-    <w:p>
-      <w:pPr>
-        <w:ind w:left="708"/>
-        <w:jc w:val="both"/>
-        <w:rPr>
-          <w:lang w:val="es-AR"/>
-        </w:rPr>
-      </w:pPr>
-      <w:r>
-        <w:rPr>
-          <w:lang w:val="es-AR"/>
-        </w:rPr>
-        <w:t>Para poder realizar la reserva será necesario muchos datos de las empresas, cliente o agencia. Introducirlos cada vez que se quiere realizar una reserva seria tedioso por lo que se podrían guardar en la base da datos entonces con solo asociar el contacto a la reserva las futuras reservas serán más rápidas.</w:t>
-      </w:r>
-    </w:p>
-    <w:p>
-      <w:pPr>
-        <w:ind w:left="708"/>
-        <w:jc w:val="both"/>
-        <w:rPr>
-          <w:lang w:val="es-AR"/>
-        </w:rPr>
-      </w:pPr>
-      <w:r>
-        <w:rPr>
-          <w:lang w:val="es-AR"/>
-        </w:rPr>
-        <w:t>Validación: cuando se presiona el botón de adición que se encuentra a cada lado de cada campo de cliente, empresa o agencia se nos derivara a la pestaña de contactos donde deberemos completar los campos que se nos indiquen.</w:t>
-      </w:r>
-    </w:p>
-    <w:p>
-      <w:pPr>
-        <w:ind w:left="708"/>
-        <w:jc w:val="both"/>
-        <w:rPr>
-          <w:lang w:val="es-AR"/>
-        </w:rPr>
-      </w:pPr>
-      <w:r>
-        <w:rPr>
-          <w:lang w:val="es-AR"/>
-        </w:rPr>
-        <w:t>Los filtros que se podrán seleccionar serán: Tipo de habitación, precio, fecha de entrada, fecha de salida.</w:t>
-      </w:r>
-    </w:p>
-    <w:p>
-      <w:pPr>
-        <w:ind w:left="708"/>
-        <w:jc w:val="both"/>
-        <w:rPr>
-          <w:lang w:val="es-AR"/>
-        </w:rPr>
-      </w:pPr>
-      <w:r>
-        <w:rPr>
-          <w:lang w:val="es-AR"/>
-        </w:rPr>
-        <w:t>Validación: una vez que se seleccionan los filtros se presionara el botón de filtrar y se deben de mostrar las habitaciones que cumplan con los requisitos seleccionados.</w:t>
-      </w:r>
-    </w:p>
-    <w:p>
-      <w:pPr>
-        <w:ind w:left="708"/>
-        <w:jc w:val="both"/>
-        <w:rPr>
-          <w:u w:val="single"/>
-          <w:lang w:val="es-AR"/>
-        </w:rPr>
-      </w:pPr>
-      <w:r>
-        <w:rPr>
-          <w:u w:val="single"/>
-          <w:lang w:val="es-AR"/>
-        </w:rPr>
-        <w:t>Cancelar:</w:t>
-      </w:r>
-      <w:r>
-        <w:rPr>
-          <w:u w:val="single"/>
-          <w:lang w:val="es-AR"/>
-        </w:rPr>
-        <w:t xml:space="preserve"> </w:t>
-      </w:r>
-    </w:p>
-    <w:p>
-      <w:pPr>
-        <w:ind w:left="708"/>
-        <w:jc w:val="both"/>
-        <w:rPr>
-          <w:lang w:val="es-AR"/>
-        </w:rPr>
-      </w:pPr>
-      <w:r>
-        <w:rPr>
-          <w:lang w:val="es-AR"/>
-        </w:rPr>
-        <w:t>Validación: en el caso de que se presión se debe de mostrar una advertencia al usuario que indique: “Esta seguro que desea cancelar, se perderán los datos cargados”. Si el usuario presiona si se limpian los datos cargados y se deriva al usuario al apartado de “Lista de reservas” y se carga la pantalla del respectivo apartado.</w:t>
-      </w:r>
-    </w:p>
-    <w:p>
-      <w:pPr>
-        <w:ind w:left="708"/>
-        <w:jc w:val="both"/>
-        <w:rPr>
-          <w:u w:val="single"/>
-          <w:lang w:val="es-AR"/>
-        </w:rPr>
-      </w:pPr>
-      <w:r>
-        <w:rPr>
-          <w:u w:val="single"/>
-          <w:lang w:val="es-AR"/>
-        </w:rPr>
-        <w:t>Eliminar</w:t>
-      </w:r>
-      <w:r>
-        <w:rPr>
-          <w:u w:val="single"/>
-          <w:lang w:val="es-AR"/>
-        </w:rPr>
-        <w:t>/borrar:</w:t>
-      </w:r>
-    </w:p>
-    <w:p>
-      <w:pPr>
-        <w:ind w:left="708"/>
-        <w:jc w:val="both"/>
-        <w:rPr>
-          <w:lang w:val="es-AR"/>
-        </w:rPr>
-      </w:pPr>
-      <w:r>
-        <w:rPr>
-          <w:lang w:val="es-AR"/>
-        </w:rPr>
-        <w:t xml:space="preserve">Es un botón que limpia los datos cargados en caso de que se deseen borrar los datos cargados de forma </w:t>
-      </w:r>
-      <w:r>
-        <w:rPr>
-          <w:lang w:val="es-AR"/>
-        </w:rPr>
-        <w:t>más</w:t>
-      </w:r>
-      <w:r>
-        <w:rPr>
-          <w:lang w:val="es-AR"/>
-        </w:rPr>
-        <w:t xml:space="preserve"> rápida. </w:t>
-      </w:r>
-    </w:p>
-    <w:p>
-      <w:pPr>
-        <w:ind w:left="708"/>
-        <w:jc w:val="both"/>
-        <w:rPr>
-          <w:lang w:val="es-AR"/>
-        </w:rPr>
-      </w:pPr>
-      <w:r>
-        <w:rPr>
-          <w:lang w:val="es-AR"/>
-        </w:rPr>
-        <w:t>Validación: borrar debe mostrar una consulta al usuario que indique: “desea borrar los datos cargados”. Si el usuario presiona sí, todos los campos vuelven a su valor por defecto.</w:t>
-      </w:r>
-    </w:p>
-    <w:p>
-      <w:pPr>
-        <w:ind w:left="708"/>
-        <w:jc w:val="both"/>
-        <w:rPr>
-          <w:u w:val="single"/>
-          <w:lang w:val="es-AR"/>
-        </w:rPr>
-      </w:pPr>
-      <w:r>
-        <w:rPr>
-          <w:u w:val="single"/>
-          <w:lang w:val="es-AR"/>
-        </w:rPr>
-        <w:t>Aceptar:</w:t>
-      </w:r>
-    </w:p>
-    <w:p>
-      <w:pPr>
-        <w:ind w:left="708"/>
-        <w:jc w:val="both"/>
-        <w:rPr>
-          <w:lang w:val="es-AR"/>
-        </w:rPr>
-      </w:pPr>
-      <w:r>
-        <w:rPr>
-          <w:lang w:val="es-AR"/>
-        </w:rPr>
-        <w:t xml:space="preserve">Validación: el aceptar permite/debe mostrar una consulta al usuario que indique: “desea </w:t>
-      </w:r>
-      <w:r>
-        <w:rPr>
-          <w:lang w:val="es-AR"/>
-        </w:rPr>
-        <w:t>dar de alta la reserva</w:t>
-      </w:r>
-      <w:r>
-        <w:rPr>
-          <w:lang w:val="es-AR"/>
-        </w:rPr>
-        <w:t>”. Si el usuario presiona s</w:t>
-      </w:r>
-      <w:r>
-        <w:rPr>
-          <w:lang w:val="es-AR"/>
-        </w:rPr>
-        <w:t>í</w:t>
-      </w:r>
-      <w:r>
-        <w:rPr>
-          <w:lang w:val="es-AR"/>
-        </w:rPr>
-        <w:t xml:space="preserve">, </w:t>
-      </w:r>
-      <w:r>
-        <w:rPr>
-          <w:lang w:val="es-AR"/>
-        </w:rPr>
-        <w:t>se carga la reserva a la lista de reservas con los datos pertinentes.</w:t>
-      </w:r>
-    </w:p>
-    <w:p>
-      <w:pPr>
-        <w:jc w:val="both"/>
-        <w:rPr>
-          <w:lang w:val="es-AR"/>
-        </w:rPr>
-      </w:pPr>
-      <w:r>
-        <w:rPr>
-          <w:b/>
-          <w:lang w:val="es-AR"/>
-        </w:rPr>
-        <w:t>Validado por usuario:</w:t>
-      </w:r>
-      <w:r>
-        <w:rPr>
-          <w:lang w:val="es-AR"/>
-        </w:rPr>
-        <w:t xml:space="preserve"> </w:t>
-      </w:r>
       <w:r>
         <w:rPr>
           <w:color w:val="AEAAAA" w:themeColor="background2" w:themeShade="BF"/>
           <w:lang w:val="es-AR"/>
         </w:rPr>
-        <w:t>SI / NO y nombreUsuario</w:t>
-      </w:r>
+        <w:t xml:space="preserve">SI / NO y </w:t>
+      </w:r>
+      <w:proofErr w:type="spellStart"/>
+      <w:r>
+        <w:rPr>
+          <w:color w:val="AEAAAA" w:themeColor="background2" w:themeShade="BF"/>
+          <w:lang w:val="es-AR"/>
+        </w:rPr>
+        <w:t>nombreUsuario</w:t>
+      </w:r>
+      <w:proofErr w:type="spellEnd"/>
     </w:p>
     <w:sectPr>
       <w:pgSz w:w="11906" w:h="16838"/>

</xml_diff>